<commit_message>
Update documentation and installer for v3.2.
git-svn-id: http://Marc-PC/svn/Full@1967 85f15e0e-5137-b144-a863-98bd542365a3
</commit_message>
<xml_diff>
--- a/trunk/biomass-succession/branches/Biomass Library/deploy/docs/LANDIS-II Biomass Succession v3.2 User Guide.docx
+++ b/trunk/biomass-succession/branches/Biomass Library/deploy/docs/LANDIS-II Biomass Succession v3.2 User Guide.docx
@@ -7,35 +7,59 @@
         <w:pStyle w:val="titleline1"/>
       </w:pPr>
       <w:bookmarkStart w:id="0" w:name="_Ref75418953"/>
-      <w:bookmarkStart w:id="1" w:name="_GoBack"/>
+      <w:r>
+        <w:t>L</w:t>
+      </w:r>
+      <w:bookmarkStart w:id="1" w:name="_Ref140059390"/>
       <w:bookmarkEnd w:id="1"/>
       <w:r>
-        <w:t>L</w:t>
-      </w:r>
-      <w:bookmarkStart w:id="2" w:name="_Ref140059390"/>
-      <w:bookmarkEnd w:id="2"/>
-      <w:r>
         <w:t xml:space="preserve">ANDIS-II </w:t>
       </w:r>
-      <w:fldSimple w:instr=" DOCPROPERTY  &quot;Extension Name&quot;  \* MERGEFORMAT ">
-        <w:r>
-          <w:rPr>
-            <w:rStyle w:val="titleline1Char"/>
-          </w:rPr>
-          <w:t>Biomass Succession</w:t>
-        </w:r>
-      </w:fldSimple>
+      <w:r>
+        <w:fldChar w:fldCharType="begin"/>
+      </w:r>
+      <w:r>
+        <w:instrText xml:space="preserve"> DOCPROPERTY  "Extension Name"  \* MERGEFORMAT </w:instrText>
+      </w:r>
+      <w:r>
+        <w:fldChar w:fldCharType="separate"/>
+      </w:r>
+      <w:r>
+        <w:rPr>
+          <w:rStyle w:val="titleline1Char"/>
+        </w:rPr>
+        <w:t>Biomass Succession</w:t>
+      </w:r>
+      <w:r>
+        <w:rPr>
+          <w:rStyle w:val="titleline1Char"/>
+        </w:rPr>
+        <w:fldChar w:fldCharType="end"/>
+      </w:r>
       <w:r>
         <w:t xml:space="preserve"> v</w:t>
       </w:r>
-      <w:fldSimple w:instr=" DOCPROPERTY  &quot;Extension Version&quot;  \* MERGEFORMAT ">
-        <w:r>
-          <w:rPr>
-            <w:rStyle w:val="titleline1Char"/>
-          </w:rPr>
-          <w:t>3.2</w:t>
-        </w:r>
-      </w:fldSimple>
+      <w:r>
+        <w:fldChar w:fldCharType="begin"/>
+      </w:r>
+      <w:r>
+        <w:instrText xml:space="preserve"> DOCPROPERTY  "Extension Version"  \* MERGEFORMAT </w:instrText>
+      </w:r>
+      <w:r>
+        <w:fldChar w:fldCharType="separate"/>
+      </w:r>
+      <w:r>
+        <w:rPr>
+          <w:rStyle w:val="titleline1Char"/>
+        </w:rPr>
+        <w:t>3.2</w:t>
+      </w:r>
+      <w:r>
+        <w:rPr>
+          <w:rStyle w:val="titleline1Char"/>
+        </w:rPr>
+        <w:fldChar w:fldCharType="end"/>
+      </w:r>
     </w:p>
     <w:p>
       <w:pPr>
@@ -120,7 +144,7 @@
         <w:rPr>
           <w:noProof/>
         </w:rPr>
-        <w:t>June 27, 2014</w:t>
+        <w:t>July 17, 2014</w:t>
       </w:r>
       <w:r>
         <w:rPr>
@@ -173,7 +197,7 @@
         <w:t>Table of Contents</w:t>
       </w:r>
     </w:p>
-    <w:bookmarkStart w:id="3" w:name="_Toc101616050"/>
+    <w:bookmarkStart w:id="2" w:name="_Toc101616050"/>
     <w:bookmarkEnd w:id="0"/>
     <w:p>
       <w:pPr>
@@ -8362,12 +8386,12 @@
         <w:lastRenderedPageBreak/>
         <w:fldChar w:fldCharType="end"/>
       </w:r>
-      <w:bookmarkStart w:id="4" w:name="_Toc391466045"/>
+      <w:bookmarkStart w:id="3" w:name="_Toc391466045"/>
       <w:r>
         <w:t>Introduction</w:t>
       </w:r>
+      <w:bookmarkEnd w:id="2"/>
       <w:bookmarkEnd w:id="3"/>
-      <w:bookmarkEnd w:id="4"/>
     </w:p>
     <w:p>
       <w:pPr>
@@ -8380,15 +8404,29 @@
       <w:r>
         <w:t xml:space="preserve">This document describes the </w:t>
       </w:r>
-      <w:fldSimple w:instr=" DOCPROPERTY  &quot;Extension Name&quot;  \* MERGEFORMAT ">
-        <w:r>
-          <w:rPr>
-            <w:b/>
-            <w:bCs/>
-          </w:rPr>
-          <w:t>Biomass Succession</w:t>
-        </w:r>
-      </w:fldSimple>
+      <w:r>
+        <w:fldChar w:fldCharType="begin"/>
+      </w:r>
+      <w:r>
+        <w:instrText xml:space="preserve"> DOCPROPERTY  "Extension Name"  \* MERGEFORMAT </w:instrText>
+      </w:r>
+      <w:r>
+        <w:fldChar w:fldCharType="separate"/>
+      </w:r>
+      <w:r>
+        <w:rPr>
+          <w:b/>
+          <w:bCs/>
+        </w:rPr>
+        <w:t>Biomass Succession</w:t>
+      </w:r>
+      <w:r>
+        <w:rPr>
+          <w:b/>
+          <w:bCs/>
+        </w:rPr>
+        <w:fldChar w:fldCharType="end"/>
+      </w:r>
       <w:r>
         <w:t xml:space="preserve"> extension for the LANDIS-II model.  For information about the </w:t>
       </w:r>
@@ -8500,11 +8538,11 @@
       <w:r>
         <w:t xml:space="preserve"> pools:  woody and leaf litter.</w:t>
       </w:r>
-      <w:bookmarkStart w:id="5" w:name="_Toc282434134"/>
-      <w:bookmarkStart w:id="6" w:name="_Toc133386203"/>
-      <w:bookmarkStart w:id="7" w:name="_Toc133907137"/>
-      <w:bookmarkStart w:id="8" w:name="_Toc133934405"/>
-      <w:bookmarkStart w:id="9" w:name="_Toc133942259"/>
+      <w:bookmarkStart w:id="4" w:name="_Toc282434134"/>
+      <w:bookmarkStart w:id="5" w:name="_Toc133386203"/>
+      <w:bookmarkStart w:id="6" w:name="_Toc133907137"/>
+      <w:bookmarkStart w:id="7" w:name="_Toc133934405"/>
+      <w:bookmarkStart w:id="8" w:name="_Toc133942259"/>
     </w:p>
     <w:p>
       <w:pPr>
@@ -8522,21 +8560,21 @@
         <w:spacing w:line="276" w:lineRule="auto"/>
         <w:ind w:right="945"/>
       </w:pPr>
-      <w:bookmarkStart w:id="10" w:name="_Toc391463158"/>
-      <w:bookmarkStart w:id="11" w:name="_Toc391464718"/>
-      <w:bookmarkStart w:id="12" w:name="_Toc391466046"/>
+      <w:bookmarkStart w:id="9" w:name="_Toc391463158"/>
+      <w:bookmarkStart w:id="10" w:name="_Toc391464718"/>
+      <w:bookmarkStart w:id="11" w:name="_Toc391466046"/>
       <w:r>
         <w:t>What’s New in Version</w:t>
       </w:r>
+      <w:bookmarkEnd w:id="9"/>
+      <w:r>
+        <w:t xml:space="preserve"> </w:t>
+      </w:r>
       <w:bookmarkEnd w:id="10"/>
       <w:r>
-        <w:t xml:space="preserve"> </w:t>
+        <w:t>3.2</w:t>
       </w:r>
       <w:bookmarkEnd w:id="11"/>
-      <w:r>
-        <w:t>3.2</w:t>
-      </w:r>
-      <w:bookmarkEnd w:id="12"/>
     </w:p>
     <w:p>
       <w:pPr>
@@ -8562,38 +8600,28 @@
         <w:spacing w:line="276" w:lineRule="auto"/>
         <w:ind w:right="945"/>
       </w:pPr>
-      <w:bookmarkStart w:id="13" w:name="_Toc391466047"/>
+      <w:bookmarkStart w:id="12" w:name="_Toc391466047"/>
       <w:r>
         <w:t>Major releases</w:t>
       </w:r>
-      <w:bookmarkEnd w:id="13"/>
+      <w:bookmarkEnd w:id="12"/>
     </w:p>
     <w:p>
       <w:pPr>
         <w:pStyle w:val="Heading3"/>
       </w:pPr>
-      <w:bookmarkStart w:id="14" w:name="_Toc391466052"/>
-      <w:bookmarkStart w:id="15" w:name="_Toc391464720"/>
-      <w:bookmarkStart w:id="16" w:name="_Toc391466048"/>
+      <w:bookmarkStart w:id="13" w:name="_Toc391466052"/>
+      <w:bookmarkStart w:id="14" w:name="_Toc391464720"/>
+      <w:bookmarkStart w:id="15" w:name="_Toc391466048"/>
       <w:r>
         <w:t xml:space="preserve">Version </w:t>
       </w:r>
-      <w:r>
-        <w:fldChar w:fldCharType="begin"/>
-      </w:r>
-      <w:r>
-        <w:instrText xml:space="preserve"> DOCPROPERTY  "Extension Version"  \* MERGEFORMAT </w:instrText>
-      </w:r>
-      <w:r>
-        <w:fldChar w:fldCharType="separate"/>
-      </w:r>
-      <w:r>
-        <w:t>3.0</w:t>
-      </w:r>
-      <w:bookmarkEnd w:id="14"/>
-      <w:r>
-        <w:fldChar w:fldCharType="end"/>
-      </w:r>
+      <w:fldSimple w:instr=" DOCPROPERTY  &quot;Extension Version&quot;  \* MERGEFORMAT ">
+        <w:r>
+          <w:t>3.0</w:t>
+        </w:r>
+        <w:bookmarkEnd w:id="13"/>
+      </w:fldSimple>
     </w:p>
     <w:p>
       <w:pPr>
@@ -8677,22 +8705,19 @@
       <w:r>
         <w:t>Version 2.0.</w:t>
       </w:r>
+      <w:bookmarkEnd w:id="14"/>
       <w:bookmarkEnd w:id="15"/>
+      <w:proofErr w:type="gramEnd"/>
+    </w:p>
+    <w:p>
+      <w:pPr>
+        <w:pStyle w:val="textbody"/>
+      </w:pPr>
+      <w:r>
+        <w:t>Version 2.0 is compatible with LANDIS-II v6.0</w:t>
+      </w:r>
+      <w:bookmarkStart w:id="16" w:name="_GoBack"/>
       <w:bookmarkEnd w:id="16"/>
-      <w:proofErr w:type="gramEnd"/>
-    </w:p>
-    <w:p>
-      <w:pPr>
-        <w:pStyle w:val="textbody"/>
-      </w:pPr>
-      <w:r>
-        <w:t>Version 2.0 is compatible with LANDIS-II v6.0</w:t>
-      </w:r>
-    </w:p>
-    <w:p>
-      <w:pPr>
-        <w:pStyle w:val="textbody"/>
-      </w:pPr>
     </w:p>
     <w:p>
       <w:pPr>
@@ -8750,13 +8775,10 @@
         <w:pStyle w:val="textbody"/>
       </w:pPr>
       <w:r>
-        <w:t xml:space="preserve">This User Guide has also been updated to reflect changes that were not well documented in earlier 3.x User Guides.  These changes include the calculations of </w:t>
-      </w:r>
-      <w:r>
-        <w:rPr>
-          <w:highlight w:val="yellow"/>
-        </w:rPr>
-        <w:t>actual ANPP (equation 4), competition (equation 3) and growth mortality (equation 6).</w:t>
+        <w:t>This User Guide has also been updated to reflect changes that were not well documented in earlier 3.x U</w:t>
+      </w:r>
+      <w:r>
+        <w:t>ser Guides.  These changes include the calculations of actual ANPP (equation 4), competition (equation 3) and growth mortality (equation 6).</w:t>
       </w:r>
     </w:p>
     <w:p>
@@ -8831,11 +8853,11 @@
       </w:r>
       <w:proofErr w:type="spellEnd"/>
       <w:r>
-        <w:t xml:space="preserve"> adds background mortality during the biomass spin-up phase.  This allows a more realistic initial condition </w:t>
+        <w:t xml:space="preserve"> adds background mortality during the biomass spin-up phase.  This allows a more realistic initial condition whereas previous versions often overestimated initial biomass and </w:t>
       </w:r>
       <w:r>
         <w:lastRenderedPageBreak/>
-        <w:t>whereas previous versions often overestimated initial biomass and underestimated initial dead biomass because there is no disturbance during the spin-up phase.</w:t>
+        <w:t>underestimated initial dead biomass because there is no disturbance during the spin-up phase.</w:t>
       </w:r>
     </w:p>
     <w:p>
@@ -8981,11 +9003,7 @@
       </w:r>
       <w:proofErr w:type="spellEnd"/>
       <w:r>
-        <w:t xml:space="preserve"> 1978) is now coded directly into the extension.  Percent leaf lignin by species and actual evapotranspiration by ecoregion are now separate input parameters.  The goal here was to simplify inputs as this is currently the most common method for calculating leaf decay parameters.  If </w:t>
-      </w:r>
-      <w:r>
-        <w:lastRenderedPageBreak/>
-        <w:t>leaf decay is unimportant, the user should provide high values for AET (e.g., 1000).</w:t>
+        <w:t xml:space="preserve"> 1978) is now coded directly into the extension.  Percent leaf lignin by species and actual evapotranspiration by ecoregion are now separate input parameters.  The goal here was to simplify inputs as this is currently the most common method for calculating leaf decay parameters.  If leaf decay is unimportant, the user should provide high values for AET (e.g., 1000).</w:t>
       </w:r>
     </w:p>
     <w:p>
@@ -9106,11 +9124,11 @@
       <w:bookmarkStart w:id="25" w:name="_Toc342047012"/>
       <w:bookmarkStart w:id="26" w:name="_Toc391464724"/>
       <w:bookmarkStart w:id="27" w:name="_Toc391466058"/>
+      <w:bookmarkEnd w:id="4"/>
       <w:bookmarkEnd w:id="5"/>
       <w:bookmarkEnd w:id="6"/>
       <w:bookmarkEnd w:id="7"/>
       <w:bookmarkEnd w:id="8"/>
-      <w:bookmarkEnd w:id="9"/>
       <w:r>
         <w:t>Extension Description</w:t>
       </w:r>
@@ -9140,15 +9158,7 @@
         <w:t xml:space="preserve">Recall that every disturbance will trigger succession at each site at the time step that the disturbance(s) occur.  </w:t>
       </w:r>
       <w:r>
-        <w:t xml:space="preserve">In succession, there is a hierarchy of reproduction options following a disturbance.  The goal of this design was to give reproductive precedence to species with </w:t>
-      </w:r>
-      <w:proofErr w:type="spellStart"/>
-      <w:r>
-        <w:t>propagules</w:t>
-      </w:r>
-      <w:proofErr w:type="spellEnd"/>
-      <w:r>
-        <w:t xml:space="preserve"> available on site.  </w:t>
+        <w:t xml:space="preserve">In succession, there is a hierarchy of reproduction options following a disturbance.  The goal of this design was to give reproductive precedence to species with propagules available on site.  </w:t>
       </w:r>
     </w:p>
     <w:p>
@@ -9344,7 +9354,7 @@
           <v:shape id="_x0000_i1025" type="#_x0000_t75" style="width:338.25pt;height:18pt" o:ole="">
             <v:imagedata r:id="rId10" o:title=""/>
           </v:shape>
-          <o:OLEObject Type="Embed" ProgID="Equation.3" ShapeID="_x0000_i1025" DrawAspect="Content" ObjectID="_1465389764" r:id="rId11"/>
+          <o:OLEObject Type="Embed" ProgID="Equation.3" ShapeID="_x0000_i1025" DrawAspect="Content" ObjectID="_1467121077" r:id="rId11"/>
         </w:object>
       </w:r>
     </w:p>
@@ -9590,7 +9600,7 @@
           <v:shape id="_x0000_i1026" type="#_x0000_t75" style="width:165pt;height:39pt" o:ole="">
             <v:imagedata r:id="rId12" o:title=""/>
           </v:shape>
-          <o:OLEObject Type="Embed" ProgID="Equation.3" ShapeID="_x0000_i1026" DrawAspect="Content" ObjectID="_1465389765" r:id="rId13"/>
+          <o:OLEObject Type="Embed" ProgID="Equation.3" ShapeID="_x0000_i1026" DrawAspect="Content" ObjectID="_1467121078" r:id="rId13"/>
         </w:object>
       </w:r>
       <w:r>
@@ -9702,7 +9712,7 @@
           <v:shape id="_x0000_i1027" type="#_x0000_t75" style="width:135pt;height:18.75pt" o:ole="">
             <v:imagedata r:id="rId14" o:title=""/>
           </v:shape>
-          <o:OLEObject Type="Embed" ProgID="Equation.3" ShapeID="_x0000_i1027" DrawAspect="Content" ObjectID="_1465389766" r:id="rId15"/>
+          <o:OLEObject Type="Embed" ProgID="Equation.3" ShapeID="_x0000_i1027" DrawAspect="Content" ObjectID="_1467121079" r:id="rId15"/>
         </w:object>
       </w:r>
       <w:r>
@@ -10102,7 +10112,7 @@
           <v:shape id="_x0000_i1028" type="#_x0000_t75" style="width:177pt;height:22.5pt" o:ole="">
             <v:imagedata r:id="rId16" o:title=""/>
           </v:shape>
-          <o:OLEObject Type="Embed" ProgID="Equation.3" ShapeID="_x0000_i1028" DrawAspect="Content" ObjectID="_1465389767" r:id="rId17"/>
+          <o:OLEObject Type="Embed" ProgID="Equation.3" ShapeID="_x0000_i1028" DrawAspect="Content" ObjectID="_1467121080" r:id="rId17"/>
         </w:object>
       </w:r>
       <w:r>
@@ -10215,7 +10225,7 @@
           <v:shape id="_x0000_i1029" type="#_x0000_t75" style="width:236.25pt;height:18.75pt" o:ole="">
             <v:imagedata r:id="rId18" o:title=""/>
           </v:shape>
-          <o:OLEObject Type="Embed" ProgID="Equation.3" ShapeID="_x0000_i1029" DrawAspect="Content" ObjectID="_1465389768" r:id="rId19"/>
+          <o:OLEObject Type="Embed" ProgID="Equation.3" ShapeID="_x0000_i1029" DrawAspect="Content" ObjectID="_1467121081" r:id="rId19"/>
         </w:object>
       </w:r>
       <w:r>
@@ -10414,7 +10424,7 @@
           <v:shape id="_x0000_i1030" type="#_x0000_t75" style="width:184.5pt;height:36.75pt" o:ole="">
             <v:imagedata r:id="rId20" o:title=""/>
           </v:shape>
-          <o:OLEObject Type="Embed" ProgID="Equation.3" ShapeID="_x0000_i1030" DrawAspect="Content" ObjectID="_1465389769" r:id="rId21"/>
+          <o:OLEObject Type="Embed" ProgID="Equation.3" ShapeID="_x0000_i1030" DrawAspect="Content" ObjectID="_1467121082" r:id="rId21"/>
         </w:object>
       </w:r>
       <w:r>
@@ -10604,11 +10614,11 @@
         <w:t>However, the user does not supply the initial biomass estimates.</w:t>
       </w:r>
       <w:r>
-        <w:t xml:space="preserve">  Rather, the Biomass Succession extension iterates the number of time steps equal to the maximum cohort age for each site.  Beginning at time (t - oldest cohort age), cohorts are added at each time step corresponding to the time when the existing cohorts were established.  Thus, each cohort undergoes growth and mortality for the number of years equal to its current age, and its initial biomass value reflects </w:t>
+        <w:t xml:space="preserve">  Rather, the Biomass Succession extension iterates the number of time steps equal to the maximum cohort age for each site.  Beginning at time (t - oldest cohort age), cohorts are added at each time step corresponding to the time when the existing cohorts were established.  Thus, each cohort undergoes growth and mortality for the number of years equal to its current age, and its initial biomass value reflects competition among cohorts.  Note: this is a computationally intensive </w:t>
       </w:r>
       <w:r>
         <w:lastRenderedPageBreak/>
-        <w:t>competition among cohorts.  Note: this is a computationally intensive process that may require significant time for complex initial landscapes.</w:t>
+        <w:t>process that may require significant time for complex initial landscapes.</w:t>
       </w:r>
     </w:p>
     <w:p>
@@ -14036,11 +14046,21 @@
       <w:r>
         <w:t xml:space="preserve">This parameter is the code used for the class in the input map (see section </w:t>
       </w:r>
-      <w:fldSimple w:instr=" REF _Ref109371856 \r ">
-        <w:r>
-          <w:t>2.5</w:t>
-        </w:r>
-      </w:fldSimple>
+      <w:r>
+        <w:fldChar w:fldCharType="begin"/>
+      </w:r>
+      <w:r>
+        <w:instrText xml:space="preserve"> REF _Ref109371856 \r </w:instrText>
+      </w:r>
+      <w:r>
+        <w:fldChar w:fldCharType="separate"/>
+      </w:r>
+      <w:r>
+        <w:t>2.5</w:t>
+      </w:r>
+      <w:r>
+        <w:fldChar w:fldCharType="end"/>
+      </w:r>
       <w:r>
         <w:t>).  Value: 0 ≤ integer ≤ 65,535.  Each class’ map code must be unique.  Map codes do not have to appear in any order, and do not need to be consecutive.</w:t>
       </w:r>
@@ -16615,6 +16635,7 @@
           <w:sz w:val="20"/>
           <w:szCs w:val="20"/>
         </w:rPr>
+        <w:lastRenderedPageBreak/>
         <w:t xml:space="preserve">0 </w:t>
       </w:r>
       <w:proofErr w:type="gramStart"/>
@@ -16761,7 +16782,6 @@
           <w:sz w:val="20"/>
           <w:szCs w:val="20"/>
         </w:rPr>
-        <w:lastRenderedPageBreak/>
         <w:t xml:space="preserve">0 </w:t>
       </w:r>
       <w:proofErr w:type="gramStart"/>
@@ -18371,7 +18391,7 @@
         <w:rFonts w:ascii="Arial" w:hAnsi="Arial" w:cs="Arial"/>
         <w:noProof/>
       </w:rPr>
-      <w:t>28</w:t>
+      <w:t>18</w:t>
     </w:r>
     <w:r>
       <w:rPr>
@@ -18440,19 +18460,39 @@
         <w:tab w:val="right" w:pos="8976"/>
       </w:tabs>
     </w:pPr>
-    <w:fldSimple w:instr=" DOCPROPERTY  &quot;Extension Name&quot;  \* MERGEFORMAT ">
-      <w:r>
-        <w:t>Biomass Succession</w:t>
-      </w:r>
-    </w:fldSimple>
+    <w:r>
+      <w:fldChar w:fldCharType="begin"/>
+    </w:r>
+    <w:r>
+      <w:instrText xml:space="preserve"> DOCPROPERTY  "Extension Name"  \* MERGEFORMAT </w:instrText>
+    </w:r>
+    <w:r>
+      <w:fldChar w:fldCharType="separate"/>
+    </w:r>
+    <w:r>
+      <w:t>Biomass Succession</w:t>
+    </w:r>
+    <w:r>
+      <w:fldChar w:fldCharType="end"/>
+    </w:r>
     <w:r>
       <w:t xml:space="preserve"> v</w:t>
     </w:r>
-    <w:fldSimple w:instr=" DOCPROPERTY  &quot;Extension Version&quot;  \* MERGEFORMAT ">
-      <w:r>
-        <w:t>3.2</w:t>
-      </w:r>
-    </w:fldSimple>
+    <w:r>
+      <w:fldChar w:fldCharType="begin"/>
+    </w:r>
+    <w:r>
+      <w:instrText xml:space="preserve"> DOCPROPERTY  "Extension Version"  \* MERGEFORMAT </w:instrText>
+    </w:r>
+    <w:r>
+      <w:fldChar w:fldCharType="separate"/>
+    </w:r>
+    <w:r>
+      <w:t>3.2</w:t>
+    </w:r>
+    <w:r>
+      <w:fldChar w:fldCharType="end"/>
+    </w:r>
     <w:r>
       <w:t xml:space="preserve"> – User Guide</w:t>
     </w:r>
@@ -21152,7 +21192,7 @@
 </file>
 
 <file path=customXml/itemProps1.xml><?xml version="1.0" encoding="utf-8"?>
-<ds:datastoreItem xmlns:ds="http://schemas.openxmlformats.org/officeDocument/2006/customXml" ds:itemID="{73A77D70-DCCA-4DDC-ACA4-57C12B2DE32F}">
+<ds:datastoreItem xmlns:ds="http://schemas.openxmlformats.org/officeDocument/2006/customXml" ds:itemID="{2AFCC1C5-20E6-442B-901C-C84299553461}">
   <ds:schemaRefs>
     <ds:schemaRef ds:uri="http://schemas.openxmlformats.org/officeDocument/2006/bibliography"/>
   </ds:schemaRefs>

</xml_diff>